<commit_message>
Moved all scripts into "scripts" folder and started documentation for "Temperature responses.R"
</commit_message>
<xml_diff>
--- a/Documentation/ReadMe3 Download future climate data Py.docx
+++ b/Documentation/ReadMe3 Download future climate data Py.docx
@@ -143,118 +143,107 @@
           <w:rFonts w:ascii="Times New Roman" w:hAnsi="Times New Roman" w:cs="Times New Roman"/>
           <w:b/>
           <w:bCs/>
-          <w:sz w:val="22"/>
-          <w:szCs w:val="22"/>
-          <w:lang w:val="en-US"/>
-        </w:rPr>
-      </w:pPr>
-      <w:r>
-        <w:rPr>
-          <w:rFonts w:ascii="Times New Roman" w:hAnsi="Times New Roman" w:cs="Times New Roman"/>
-          <w:sz w:val="22"/>
-          <w:szCs w:val="22"/>
-          <w:lang w:val="en-US"/>
-        </w:rPr>
-        <w:t xml:space="preserve">The following ReadMe provides a brief overview of how to </w:t>
-      </w:r>
-      <w:r>
-        <w:rPr>
-          <w:rFonts w:ascii="Times New Roman" w:hAnsi="Times New Roman" w:cs="Times New Roman"/>
-          <w:sz w:val="22"/>
-          <w:szCs w:val="22"/>
-          <w:lang w:val="en-US"/>
-        </w:rPr>
-        <w:t>use “Read future climate data.py”</w:t>
-      </w:r>
-      <w:r>
-        <w:rPr>
-          <w:rFonts w:ascii="Times New Roman" w:hAnsi="Times New Roman" w:cs="Times New Roman"/>
-          <w:sz w:val="22"/>
-          <w:szCs w:val="22"/>
-          <w:lang w:val="en-US"/>
-        </w:rPr>
-        <w:t>.</w:t>
-      </w:r>
-      <w:r>
-        <w:rPr>
-          <w:rFonts w:ascii="Times New Roman" w:hAnsi="Times New Roman" w:cs="Times New Roman"/>
-          <w:sz w:val="22"/>
-          <w:szCs w:val="22"/>
-          <w:lang w:val="en-US"/>
-        </w:rPr>
-        <w:t xml:space="preserve"> I first outline how to download the required </w:t>
-      </w:r>
-      <w:proofErr w:type="spellStart"/>
-      <w:r>
-        <w:rPr>
-          <w:rFonts w:ascii="Times New Roman" w:hAnsi="Times New Roman" w:cs="Times New Roman"/>
           <w:i/>
           <w:iCs/>
           <w:sz w:val="22"/>
           <w:szCs w:val="22"/>
           <w:lang w:val="en-US"/>
         </w:rPr>
-        <w:t>cdsapi</w:t>
-      </w:r>
-      <w:proofErr w:type="spellEnd"/>
-      <w:r>
-        <w:rPr>
-          <w:rFonts w:ascii="Times New Roman" w:hAnsi="Times New Roman" w:cs="Times New Roman"/>
-          <w:sz w:val="22"/>
-          <w:szCs w:val="22"/>
-          <w:lang w:val="en-US"/>
-        </w:rPr>
-        <w:t xml:space="preserve"> Python module that allows climate data to be downloaded from the </w:t>
-      </w:r>
-      <w:r>
-        <w:rPr>
-          <w:rFonts w:ascii="Times New Roman" w:hAnsi="Times New Roman" w:cs="Times New Roman"/>
-          <w:bCs/>
-          <w:sz w:val="22"/>
-          <w:szCs w:val="22"/>
-          <w:lang w:val="en-US"/>
-        </w:rPr>
-        <w:t>Copernicus Climate Data Store</w:t>
-      </w:r>
-      <w:r>
-        <w:rPr>
-          <w:rFonts w:ascii="Times New Roman" w:hAnsi="Times New Roman" w:cs="Times New Roman"/>
-          <w:sz w:val="22"/>
-          <w:szCs w:val="22"/>
-          <w:lang w:val="en-US"/>
-        </w:rPr>
-        <w:t xml:space="preserve">. I then give the minimum instructions to allow a user to run the Python script to read future climate data for any location in “Climate station data.xlsx” or for any new location, with small modifications to the </w:t>
-      </w:r>
-      <w:r>
-        <w:rPr>
-          <w:rFonts w:ascii="Times New Roman" w:hAnsi="Times New Roman" w:cs="Times New Roman"/>
-          <w:sz w:val="22"/>
-          <w:szCs w:val="22"/>
-          <w:lang w:val="en-US"/>
-        </w:rPr>
-        <w:t>script</w:t>
-      </w:r>
-      <w:r>
-        <w:rPr>
-          <w:rFonts w:ascii="Times New Roman" w:hAnsi="Times New Roman" w:cs="Times New Roman"/>
-          <w:sz w:val="22"/>
-          <w:szCs w:val="22"/>
-          <w:lang w:val="en-US"/>
-        </w:rPr>
-        <w:t xml:space="preserve">. </w:t>
-      </w:r>
-      <w:r>
-        <w:rPr>
-          <w:rFonts w:ascii="Times New Roman" w:hAnsi="Times New Roman" w:cs="Times New Roman"/>
-          <w:b/>
-          <w:bCs/>
+      </w:pPr>
+      <w:r>
+        <w:rPr>
+          <w:rFonts w:ascii="Times New Roman" w:hAnsi="Times New Roman" w:cs="Times New Roman"/>
+          <w:sz w:val="22"/>
+          <w:szCs w:val="22"/>
+          <w:lang w:val="en-US"/>
+        </w:rPr>
+        <w:t xml:space="preserve">The following ReadMe provides a brief overview of how to </w:t>
+      </w:r>
+      <w:r>
+        <w:rPr>
+          <w:rFonts w:ascii="Times New Roman" w:hAnsi="Times New Roman" w:cs="Times New Roman"/>
+          <w:sz w:val="22"/>
+          <w:szCs w:val="22"/>
+          <w:lang w:val="en-US"/>
+        </w:rPr>
+        <w:t>use “Read future climate data.py”</w:t>
+      </w:r>
+      <w:r>
+        <w:rPr>
+          <w:rFonts w:ascii="Times New Roman" w:hAnsi="Times New Roman" w:cs="Times New Roman"/>
+          <w:sz w:val="22"/>
+          <w:szCs w:val="22"/>
+          <w:lang w:val="en-US"/>
+        </w:rPr>
+        <w:t>.</w:t>
+      </w:r>
+      <w:r>
+        <w:rPr>
+          <w:rFonts w:ascii="Times New Roman" w:hAnsi="Times New Roman" w:cs="Times New Roman"/>
+          <w:sz w:val="22"/>
+          <w:szCs w:val="22"/>
+          <w:lang w:val="en-US"/>
+        </w:rPr>
+        <w:t xml:space="preserve"> I first outline how to download the required </w:t>
+      </w:r>
+      <w:proofErr w:type="spellStart"/>
+      <w:r>
+        <w:rPr>
+          <w:rFonts w:ascii="Times New Roman" w:hAnsi="Times New Roman" w:cs="Times New Roman"/>
           <w:i/>
           <w:iCs/>
           <w:sz w:val="22"/>
           <w:szCs w:val="22"/>
           <w:lang w:val="en-US"/>
         </w:rPr>
-        <w:t>Please note that running this script is not</w:t>
+        <w:t>cdsapi</w:t>
+      </w:r>
+      <w:proofErr w:type="spellEnd"/>
+      <w:r>
+        <w:rPr>
+          <w:rFonts w:ascii="Times New Roman" w:hAnsi="Times New Roman" w:cs="Times New Roman"/>
+          <w:sz w:val="22"/>
+          <w:szCs w:val="22"/>
+          <w:lang w:val="en-US"/>
+        </w:rPr>
+        <w:t xml:space="preserve"> Python module that allows climate data to be downloaded from the </w:t>
+      </w:r>
+      <w:r>
+        <w:rPr>
+          <w:rFonts w:ascii="Times New Roman" w:hAnsi="Times New Roman" w:cs="Times New Roman"/>
+          <w:bCs/>
+          <w:sz w:val="22"/>
+          <w:szCs w:val="22"/>
+          <w:lang w:val="en-US"/>
+        </w:rPr>
+        <w:t>Copernicus Climate Data Store</w:t>
+      </w:r>
+      <w:r>
+        <w:rPr>
+          <w:rFonts w:ascii="Times New Roman" w:hAnsi="Times New Roman" w:cs="Times New Roman"/>
+          <w:sz w:val="22"/>
+          <w:szCs w:val="22"/>
+          <w:lang w:val="en-US"/>
+        </w:rPr>
+        <w:t xml:space="preserve">. I then give the minimum instructions to allow a user to run the Python script to read future climate data for any location in “Climate station data.xlsx” or for any new location, with small modifications to the </w:t>
+      </w:r>
+      <w:r>
+        <w:rPr>
+          <w:rFonts w:ascii="Times New Roman" w:hAnsi="Times New Roman" w:cs="Times New Roman"/>
+          <w:sz w:val="22"/>
+          <w:szCs w:val="22"/>
+          <w:lang w:val="en-US"/>
+        </w:rPr>
+        <w:t>script</w:t>
+      </w:r>
+      <w:r>
+        <w:rPr>
+          <w:rFonts w:ascii="Times New Roman" w:hAnsi="Times New Roman" w:cs="Times New Roman"/>
+          <w:sz w:val="22"/>
+          <w:szCs w:val="22"/>
+          <w:lang w:val="en-US"/>
+        </w:rPr>
+        <w:t xml:space="preserve">. </w:t>
       </w:r>
       <w:r>
         <w:rPr>
@@ -267,7 +256,7 @@
           <w:szCs w:val="22"/>
           <w:lang w:val="en-US"/>
         </w:rPr>
-        <w:t xml:space="preserve"> strictly</w:t>
+        <w:t>Please note that running this script is not</w:t>
       </w:r>
       <w:r>
         <w:rPr>
@@ -280,7 +269,7 @@
           <w:szCs w:val="22"/>
           <w:lang w:val="en-US"/>
         </w:rPr>
-        <w:t xml:space="preserve"> necessary for the populations</w:t>
+        <w:t xml:space="preserve"> strictly</w:t>
       </w:r>
       <w:r>
         <w:rPr>
@@ -293,7 +282,7 @@
           <w:szCs w:val="22"/>
           <w:lang w:val="en-US"/>
         </w:rPr>
-        <w:t xml:space="preserve"> analyzed</w:t>
+        <w:t xml:space="preserve"> necessary for the populations</w:t>
       </w:r>
       <w:r>
         <w:rPr>
@@ -306,7 +295,7 @@
           <w:szCs w:val="22"/>
           <w:lang w:val="en-US"/>
         </w:rPr>
-        <w:t xml:space="preserve"> in the manuscript as all </w:t>
+        <w:t xml:space="preserve"> analyzed</w:t>
       </w:r>
       <w:r>
         <w:rPr>
@@ -319,7 +308,7 @@
           <w:szCs w:val="22"/>
           <w:lang w:val="en-US"/>
         </w:rPr>
-        <w:t xml:space="preserve">climate </w:t>
+        <w:t xml:space="preserve"> in the manuscript as all </w:t>
       </w:r>
       <w:r>
         <w:rPr>
@@ -332,7 +321,7 @@
           <w:szCs w:val="22"/>
           <w:lang w:val="en-US"/>
         </w:rPr>
-        <w:t xml:space="preserve">data </w:t>
+        <w:t xml:space="preserve">climate </w:t>
       </w:r>
       <w:r>
         <w:rPr>
@@ -345,7 +334,7 @@
           <w:szCs w:val="22"/>
           <w:lang w:val="en-US"/>
         </w:rPr>
-        <w:t>already exists</w:t>
+        <w:t xml:space="preserve">data </w:t>
       </w:r>
       <w:r>
         <w:rPr>
@@ -358,7 +347,7 @@
           <w:szCs w:val="22"/>
           <w:lang w:val="en-US"/>
         </w:rPr>
-        <w:t xml:space="preserve"> in</w:t>
+        <w:t>already exists</w:t>
       </w:r>
       <w:r>
         <w:rPr>
@@ -371,7 +360,7 @@
           <w:szCs w:val="22"/>
           <w:lang w:val="en-US"/>
         </w:rPr>
-        <w:t xml:space="preserve"> the “Climate data” folder of</w:t>
+        <w:t xml:space="preserve"> in</w:t>
       </w:r>
       <w:r>
         <w:rPr>
@@ -384,7 +373,20 @@
           <w:szCs w:val="22"/>
           <w:lang w:val="en-US"/>
         </w:rPr>
-        <w:t xml:space="preserve"> the GitHub repo.</w:t>
+        <w:t xml:space="preserve"> the “Climate data” folder</w:t>
+      </w:r>
+      <w:r>
+        <w:rPr>
+          <w:rFonts w:ascii="Times New Roman" w:hAnsi="Times New Roman" w:cs="Times New Roman"/>
+          <w:b/>
+          <w:bCs/>
+          <w:i/>
+          <w:iCs/>
+          <w:sz w:val="22"/>
+          <w:szCs w:val="22"/>
+          <w:lang w:val="en-US"/>
+        </w:rPr>
+        <w:t>.</w:t>
       </w:r>
     </w:p>
     <w:p>

</xml_diff>

<commit_message>
Wrote separate script for plotting fitness metrics and components and removed old model predictions from repo
</commit_message>
<xml_diff>
--- a/Documentation/ReadMe3 Download future climate data Py.docx
+++ b/Documentation/ReadMe3 Download future climate data Py.docx
@@ -1,6 +1,6 @@
 
 <file path=word/document.xml><?xml version="1.0" encoding="utf-8"?>
-<w:document xmlns:wpc="http://schemas.microsoft.com/office/word/2010/wordprocessingCanvas" xmlns:cx="http://schemas.microsoft.com/office/drawing/2014/chartex" xmlns:cx1="http://schemas.microsoft.com/office/drawing/2015/9/8/chartex" xmlns:cx2="http://schemas.microsoft.com/office/drawing/2015/10/21/chartex" xmlns:cx3="http://schemas.microsoft.com/office/drawing/2016/5/9/chartex" xmlns:cx4="http://schemas.microsoft.com/office/drawing/2016/5/10/chartex" xmlns:cx5="http://schemas.microsoft.com/office/drawing/2016/5/11/chartex" xmlns:cx6="http://schemas.microsoft.com/office/drawing/2016/5/12/chartex" xmlns:cx7="http://schemas.microsoft.com/office/drawing/2016/5/13/chartex" xmlns:cx8="http://schemas.microsoft.com/office/drawing/2016/5/14/chartex" xmlns:mc="http://schemas.openxmlformats.org/markup-compatibility/2006" xmlns:aink="http://schemas.microsoft.com/office/drawing/2016/ink" xmlns:am3d="http://schemas.microsoft.com/office/drawing/2017/model3d" xmlns:o="urn:schemas-microsoft-com:office:office" xmlns:oel="http://schemas.microsoft.com/office/2019/extlst" xmlns:r="http://schemas.openxmlformats.org/officeDocument/2006/relationships" xmlns:m="http://schemas.openxmlformats.org/officeDocument/2006/math" xmlns:v="urn:schemas-microsoft-com:vml" xmlns:wp14="http://schemas.microsoft.com/office/word/2010/wordprocessingDrawing" xmlns:wp="http://schemas.openxmlformats.org/drawingml/2006/wordprocessingDrawing" xmlns:w10="urn:schemas-microsoft-com:office:word" xmlns:w="http://schemas.openxmlformats.org/wordprocessingml/2006/main" xmlns:w14="http://schemas.microsoft.com/office/word/2010/wordml" xmlns:w15="http://schemas.microsoft.com/office/word/2012/wordml" xmlns:w16cex="http://schemas.microsoft.com/office/word/2018/wordml/cex" xmlns:w16cid="http://schemas.microsoft.com/office/word/2016/wordml/cid" xmlns:w16="http://schemas.microsoft.com/office/word/2018/wordml" xmlns:w16sdtdh="http://schemas.microsoft.com/office/word/2020/wordml/sdtdatahash" xmlns:w16se="http://schemas.microsoft.com/office/word/2015/wordml/symex" xmlns:wpg="http://schemas.microsoft.com/office/word/2010/wordprocessingGroup" xmlns:wpi="http://schemas.microsoft.com/office/word/2010/wordprocessingInk" xmlns:wne="http://schemas.microsoft.com/office/word/2006/wordml" xmlns:wps="http://schemas.microsoft.com/office/word/2010/wordprocessingShape" mc:Ignorable="w14 w15 w16se w16cid w16 w16cex w16sdtdh wp14">
+<w:document xmlns:wpc="http://schemas.microsoft.com/office/word/2010/wordprocessingCanvas" xmlns:cx="http://schemas.microsoft.com/office/drawing/2014/chartex" xmlns:cx1="http://schemas.microsoft.com/office/drawing/2015/9/8/chartex" xmlns:cx2="http://schemas.microsoft.com/office/drawing/2015/10/21/chartex" xmlns:cx3="http://schemas.microsoft.com/office/drawing/2016/5/9/chartex" xmlns:cx4="http://schemas.microsoft.com/office/drawing/2016/5/10/chartex" xmlns:cx5="http://schemas.microsoft.com/office/drawing/2016/5/11/chartex" xmlns:cx6="http://schemas.microsoft.com/office/drawing/2016/5/12/chartex" xmlns:cx7="http://schemas.microsoft.com/office/drawing/2016/5/13/chartex" xmlns:cx8="http://schemas.microsoft.com/office/drawing/2016/5/14/chartex" xmlns:mc="http://schemas.openxmlformats.org/markup-compatibility/2006" xmlns:aink="http://schemas.microsoft.com/office/drawing/2016/ink" xmlns:am3d="http://schemas.microsoft.com/office/drawing/2017/model3d" xmlns:o="urn:schemas-microsoft-com:office:office" xmlns:oel="http://schemas.microsoft.com/office/2019/extlst" xmlns:r="http://schemas.openxmlformats.org/officeDocument/2006/relationships" xmlns:m="http://schemas.openxmlformats.org/officeDocument/2006/math" xmlns:v="urn:schemas-microsoft-com:vml" xmlns:wp14="http://schemas.microsoft.com/office/word/2010/wordprocessingDrawing" xmlns:wp="http://schemas.openxmlformats.org/drawingml/2006/wordprocessingDrawing" xmlns:w10="urn:schemas-microsoft-com:office:word" xmlns:w="http://schemas.openxmlformats.org/wordprocessingml/2006/main" xmlns:w14="http://schemas.microsoft.com/office/word/2010/wordml" xmlns:w15="http://schemas.microsoft.com/office/word/2012/wordml" xmlns:w16cex="http://schemas.microsoft.com/office/word/2018/wordml/cex" xmlns:w16cid="http://schemas.microsoft.com/office/word/2016/wordml/cid" xmlns:w16="http://schemas.microsoft.com/office/word/2018/wordml" xmlns:w16du="http://schemas.microsoft.com/office/word/2023/wordml/word16du" xmlns:w16sdtdh="http://schemas.microsoft.com/office/word/2020/wordml/sdtdatahash" xmlns:w16se="http://schemas.microsoft.com/office/word/2015/wordml/symex" xmlns:wpg="http://schemas.microsoft.com/office/word/2010/wordprocessingGroup" xmlns:wpi="http://schemas.microsoft.com/office/word/2010/wordprocessingInk" xmlns:wne="http://schemas.microsoft.com/office/word/2006/wordml" xmlns:wps="http://schemas.microsoft.com/office/word/2010/wordprocessingShape" mc:Ignorable="w14 w15 w16se w16cid w16 w16cex w16sdtdh wp14">
   <w:body>
     <w:p>
       <w:pPr>
@@ -2087,7 +2087,24 @@
           <w:lang w:val="en-US"/>
         </w:rPr>
         <w:tab/>
-        <w:t>Install required packages</w:t>
+      </w:r>
+      <w:r>
+        <w:rPr>
+          <w:rFonts w:ascii="Times New Roman" w:hAnsi="Times New Roman" w:cs="Times New Roman"/>
+          <w:sz w:val="22"/>
+          <w:szCs w:val="22"/>
+          <w:lang w:val="en-US"/>
+        </w:rPr>
+        <w:t>Load</w:t>
+      </w:r>
+      <w:r>
+        <w:rPr>
+          <w:rFonts w:ascii="Times New Roman" w:hAnsi="Times New Roman" w:cs="Times New Roman"/>
+          <w:sz w:val="22"/>
+          <w:szCs w:val="22"/>
+          <w:lang w:val="en-US"/>
+        </w:rPr>
+        <w:t xml:space="preserve"> required packages</w:t>
       </w:r>
     </w:p>
     <w:p>
@@ -2957,7 +2974,7 @@
 </file>
 
 <file path=word/numbering.xml><?xml version="1.0" encoding="utf-8"?>
-<w:numbering xmlns:wpc="http://schemas.microsoft.com/office/word/2010/wordprocessingCanvas" xmlns:cx="http://schemas.microsoft.com/office/drawing/2014/chartex" xmlns:cx1="http://schemas.microsoft.com/office/drawing/2015/9/8/chartex" xmlns:cx2="http://schemas.microsoft.com/office/drawing/2015/10/21/chartex" xmlns:cx3="http://schemas.microsoft.com/office/drawing/2016/5/9/chartex" xmlns:cx4="http://schemas.microsoft.com/office/drawing/2016/5/10/chartex" xmlns:cx5="http://schemas.microsoft.com/office/drawing/2016/5/11/chartex" xmlns:cx6="http://schemas.microsoft.com/office/drawing/2016/5/12/chartex" xmlns:cx7="http://schemas.microsoft.com/office/drawing/2016/5/13/chartex" xmlns:cx8="http://schemas.microsoft.com/office/drawing/2016/5/14/chartex" xmlns:mc="http://schemas.openxmlformats.org/markup-compatibility/2006" xmlns:aink="http://schemas.microsoft.com/office/drawing/2016/ink" xmlns:am3d="http://schemas.microsoft.com/office/drawing/2017/model3d" xmlns:o="urn:schemas-microsoft-com:office:office" xmlns:oel="http://schemas.microsoft.com/office/2019/extlst" xmlns:r="http://schemas.openxmlformats.org/officeDocument/2006/relationships" xmlns:m="http://schemas.openxmlformats.org/officeDocument/2006/math" xmlns:v="urn:schemas-microsoft-com:vml" xmlns:wp14="http://schemas.microsoft.com/office/word/2010/wordprocessingDrawing" xmlns:wp="http://schemas.openxmlformats.org/drawingml/2006/wordprocessingDrawing" xmlns:w10="urn:schemas-microsoft-com:office:word" xmlns:w="http://schemas.openxmlformats.org/wordprocessingml/2006/main" xmlns:w14="http://schemas.microsoft.com/office/word/2010/wordml" xmlns:w15="http://schemas.microsoft.com/office/word/2012/wordml" xmlns:w16cex="http://schemas.microsoft.com/office/word/2018/wordml/cex" xmlns:w16cid="http://schemas.microsoft.com/office/word/2016/wordml/cid" xmlns:w16="http://schemas.microsoft.com/office/word/2018/wordml" xmlns:w16sdtdh="http://schemas.microsoft.com/office/word/2020/wordml/sdtdatahash" xmlns:w16se="http://schemas.microsoft.com/office/word/2015/wordml/symex" xmlns:wpg="http://schemas.microsoft.com/office/word/2010/wordprocessingGroup" xmlns:wpi="http://schemas.microsoft.com/office/word/2010/wordprocessingInk" xmlns:wne="http://schemas.microsoft.com/office/word/2006/wordml" xmlns:wps="http://schemas.microsoft.com/office/word/2010/wordprocessingShape" mc:Ignorable="w14 w15 w16se w16cid w16 w16cex w16sdtdh wp14">
+<w:numbering xmlns:wpc="http://schemas.microsoft.com/office/word/2010/wordprocessingCanvas" xmlns:cx="http://schemas.microsoft.com/office/drawing/2014/chartex" xmlns:cx1="http://schemas.microsoft.com/office/drawing/2015/9/8/chartex" xmlns:cx2="http://schemas.microsoft.com/office/drawing/2015/10/21/chartex" xmlns:cx3="http://schemas.microsoft.com/office/drawing/2016/5/9/chartex" xmlns:cx4="http://schemas.microsoft.com/office/drawing/2016/5/10/chartex" xmlns:cx5="http://schemas.microsoft.com/office/drawing/2016/5/11/chartex" xmlns:cx6="http://schemas.microsoft.com/office/drawing/2016/5/12/chartex" xmlns:cx7="http://schemas.microsoft.com/office/drawing/2016/5/13/chartex" xmlns:cx8="http://schemas.microsoft.com/office/drawing/2016/5/14/chartex" xmlns:mc="http://schemas.openxmlformats.org/markup-compatibility/2006" xmlns:aink="http://schemas.microsoft.com/office/drawing/2016/ink" xmlns:am3d="http://schemas.microsoft.com/office/drawing/2017/model3d" xmlns:o="urn:schemas-microsoft-com:office:office" xmlns:oel="http://schemas.microsoft.com/office/2019/extlst" xmlns:r="http://schemas.openxmlformats.org/officeDocument/2006/relationships" xmlns:m="http://schemas.openxmlformats.org/officeDocument/2006/math" xmlns:v="urn:schemas-microsoft-com:vml" xmlns:wp14="http://schemas.microsoft.com/office/word/2010/wordprocessingDrawing" xmlns:wp="http://schemas.openxmlformats.org/drawingml/2006/wordprocessingDrawing" xmlns:w10="urn:schemas-microsoft-com:office:word" xmlns:w="http://schemas.openxmlformats.org/wordprocessingml/2006/main" xmlns:w14="http://schemas.microsoft.com/office/word/2010/wordml" xmlns:w15="http://schemas.microsoft.com/office/word/2012/wordml" xmlns:w16cex="http://schemas.microsoft.com/office/word/2018/wordml/cex" xmlns:w16cid="http://schemas.microsoft.com/office/word/2016/wordml/cid" xmlns:w16="http://schemas.microsoft.com/office/word/2018/wordml" xmlns:w16du="http://schemas.microsoft.com/office/word/2023/wordml/word16du" xmlns:w16sdtdh="http://schemas.microsoft.com/office/word/2020/wordml/sdtdatahash" xmlns:w16se="http://schemas.microsoft.com/office/word/2015/wordml/symex" xmlns:wpg="http://schemas.microsoft.com/office/word/2010/wordprocessingGroup" xmlns:wpi="http://schemas.microsoft.com/office/word/2010/wordprocessingInk" xmlns:wne="http://schemas.microsoft.com/office/word/2006/wordml" xmlns:wps="http://schemas.microsoft.com/office/word/2010/wordprocessingShape" mc:Ignorable="w14 w15 w16se w16cid w16 w16cex w16sdtdh wp14">
   <w:abstractNum w:abstractNumId="0" w15:restartNumberingAfterBreak="0">
     <w:nsid w:val="07597EE0"/>
     <w:multiLevelType w:val="hybridMultilevel"/>

</xml_diff>